<commit_message>
CS_06_04_CO, CS_06_02_CO y CS_04_02_CO editados.
De todo un poco... Mi trabajo de una semana...
</commit_message>
<xml_diff>
--- a/fuentes/contenidos/grado04/guion02/CS_04_02_REC100.docx
+++ b/fuentes/contenidos/grado04/guion02/CS_04_02_REC100.docx
@@ -595,7 +595,7 @@
     </w:p>
     <w:tbl>
       <w:tblPr>
-        <w:tblStyle w:val="TableGrid"/>
+        <w:tblStyle w:val="Tablaconcuadrcula"/>
         <w:tblW w:w="8930" w:type="dxa"/>
         <w:tblInd w:w="250" w:type="dxa"/>
         <w:tblLook w:val="04A0" w:firstRow="1" w:lastRow="0" w:firstColumn="1" w:lastColumn="0" w:noHBand="0" w:noVBand="1"/>
@@ -989,7 +989,7 @@
     </w:p>
     <w:tbl>
       <w:tblPr>
-        <w:tblStyle w:val="TableGrid"/>
+        <w:tblStyle w:val="Tablaconcuadrcula"/>
         <w:tblW w:w="9497" w:type="dxa"/>
         <w:tblInd w:w="250" w:type="dxa"/>
         <w:tblLook w:val="04A0" w:firstRow="1" w:lastRow="0" w:firstColumn="1" w:lastColumn="0" w:noHBand="0" w:noVBand="1"/>
@@ -1447,7 +1447,7 @@
     </w:p>
     <w:tbl>
       <w:tblPr>
-        <w:tblStyle w:val="TableGrid"/>
+        <w:tblStyle w:val="Tablaconcuadrcula"/>
         <w:tblW w:w="8363" w:type="dxa"/>
         <w:tblInd w:w="250" w:type="dxa"/>
         <w:tblLook w:val="04A0" w:firstRow="1" w:lastRow="0" w:firstColumn="1" w:lastColumn="0" w:noHBand="0" w:noVBand="1"/>
@@ -3067,7 +3067,36 @@
           <w:szCs w:val="18"/>
           <w:lang w:val="es-ES_tradnl"/>
         </w:rPr>
-        <w:t xml:space="preserve">Elabora un cuadro comparativo en el que expongas las similitudes y diferencias entre las características de las exploraciones de España y las de Portugal. Ten en cuenta los siguientes aspectos: ¿Por qué se dieron las exploraciones?, ¿quiénes las financiaron y apoyaron?, ¿quiénes fueron los navegantes? y ¿qué territorios descubrieron? </w:t>
+        <w:t>Elabora un cuadro comparativo en el que expongas las similitudes y diferencias entre las características de las exploraciones de España y las de Portugal. Ten en cuenta los siguientes aspectos: ¿Por q</w:t>
+      </w:r>
+      <w:r>
+        <w:rPr>
+          <w:rFonts w:ascii="Arial" w:hAnsi="Arial" w:cs="Arial"/>
+          <w:sz w:val="18"/>
+          <w:szCs w:val="18"/>
+          <w:lang w:val="es-ES_tradnl"/>
+        </w:rPr>
+        <w:t xml:space="preserve">ué se dieron las exploraciones?, </w:t>
+      </w:r>
+      <w:r>
+        <w:rPr>
+          <w:rFonts w:ascii="Arial" w:hAnsi="Arial" w:cs="Arial"/>
+          <w:sz w:val="18"/>
+          <w:szCs w:val="18"/>
+          <w:lang w:val="es-ES_tradnl"/>
+        </w:rPr>
+        <w:t>¿quiénes las financiaron y apoyaron?</w:t>
+      </w:r>
+      <w:bookmarkStart w:id="0" w:name="_GoBack"/>
+      <w:bookmarkEnd w:id="0"/>
+      <w:r>
+        <w:rPr>
+          <w:rFonts w:ascii="Arial" w:hAnsi="Arial" w:cs="Arial"/>
+          <w:sz w:val="18"/>
+          <w:szCs w:val="18"/>
+          <w:lang w:val="es-ES_tradnl"/>
+        </w:rPr>
+        <w:t xml:space="preserve">, ¿quiénes fueron los navegantes? y ¿qué territorios descubrieron? </w:t>
       </w:r>
     </w:p>
     <w:p>
@@ -3178,8 +3207,6 @@
           <w:lang w:val="es-ES_tradnl"/>
         </w:rPr>
       </w:pPr>
-      <w:bookmarkStart w:id="0" w:name="_GoBack"/>
-      <w:bookmarkEnd w:id="0"/>
     </w:p>
     <w:sectPr>
       <w:pgSz w:w="11900" w:h="16840"/>
@@ -3347,13 +3374,13 @@
     <w:name w:val="Normal"/>
     <w:qFormat/>
   </w:style>
-  <w:style w:type="character" w:default="1" w:styleId="DefaultParagraphFont">
+  <w:style w:type="character" w:default="1" w:styleId="Fuentedeprrafopredeter">
     <w:name w:val="Default Paragraph Font"/>
     <w:uiPriority w:val="1"/>
     <w:semiHidden/>
     <w:unhideWhenUsed/>
   </w:style>
-  <w:style w:type="table" w:default="1" w:styleId="TableNormal">
+  <w:style w:type="table" w:default="1" w:styleId="Tablanormal">
     <w:name w:val="Normal Table"/>
     <w:uiPriority w:val="99"/>
     <w:semiHidden/>
@@ -3368,15 +3395,15 @@
       </w:tblCellMar>
     </w:tblPr>
   </w:style>
-  <w:style w:type="numbering" w:default="1" w:styleId="NoList">
+  <w:style w:type="numbering" w:default="1" w:styleId="Sinlista">
     <w:name w:val="No List"/>
     <w:uiPriority w:val="99"/>
     <w:semiHidden/>
     <w:unhideWhenUsed/>
   </w:style>
-  <w:style w:type="table" w:styleId="TableGrid">
+  <w:style w:type="table" w:styleId="Tablaconcuadrcula">
     <w:name w:val="Table Grid"/>
-    <w:basedOn w:val="TableNormal"/>
+    <w:basedOn w:val="Tablanormal"/>
     <w:uiPriority w:val="59"/>
     <w:rsid w:val="006907A4"/>
     <w:tblPr>
@@ -3390,7 +3417,7 @@
       </w:tblBorders>
     </w:tblPr>
   </w:style>
-  <w:style w:type="paragraph" w:styleId="ListParagraph">
+  <w:style w:type="paragraph" w:styleId="Prrafodelista">
     <w:name w:val="List Paragraph"/>
     <w:basedOn w:val="Normal"/>
     <w:uiPriority w:val="34"/>
@@ -3560,13 +3587,13 @@
     <w:name w:val="Normal"/>
     <w:qFormat/>
   </w:style>
-  <w:style w:type="character" w:default="1" w:styleId="DefaultParagraphFont">
+  <w:style w:type="character" w:default="1" w:styleId="Fuentedeprrafopredeter">
     <w:name w:val="Default Paragraph Font"/>
     <w:uiPriority w:val="1"/>
     <w:semiHidden/>
     <w:unhideWhenUsed/>
   </w:style>
-  <w:style w:type="table" w:default="1" w:styleId="TableNormal">
+  <w:style w:type="table" w:default="1" w:styleId="Tablanormal">
     <w:name w:val="Normal Table"/>
     <w:uiPriority w:val="99"/>
     <w:semiHidden/>
@@ -3581,15 +3608,15 @@
       </w:tblCellMar>
     </w:tblPr>
   </w:style>
-  <w:style w:type="numbering" w:default="1" w:styleId="NoList">
+  <w:style w:type="numbering" w:default="1" w:styleId="Sinlista">
     <w:name w:val="No List"/>
     <w:uiPriority w:val="99"/>
     <w:semiHidden/>
     <w:unhideWhenUsed/>
   </w:style>
-  <w:style w:type="table" w:styleId="TableGrid">
+  <w:style w:type="table" w:styleId="Tablaconcuadrcula">
     <w:name w:val="Table Grid"/>
-    <w:basedOn w:val="TableNormal"/>
+    <w:basedOn w:val="Tablanormal"/>
     <w:uiPriority w:val="59"/>
     <w:rsid w:val="006907A4"/>
     <w:tblPr>
@@ -3603,7 +3630,7 @@
       </w:tblBorders>
     </w:tblPr>
   </w:style>
-  <w:style w:type="paragraph" w:styleId="ListParagraph">
+  <w:style w:type="paragraph" w:styleId="Prrafodelista">
     <w:name w:val="List Paragraph"/>
     <w:basedOn w:val="Normal"/>
     <w:uiPriority w:val="34"/>

</xml_diff>